<commit_message>
completed Task 1 - Proposal draft
</commit_message>
<xml_diff>
--- a/submissibles/Task 1.docx
+++ b/submissibles/Task 1.docx
@@ -179,9 +179,10 @@
             </w:r>
             <w:r>
               <w:rPr>
-                <w:sz w:val="20"/>
-              </w:rPr>
-              <w:t>Evaluating the Impact of Train-the-Trainer Dementia Care Training on Senior Carers’ Confidence and Resident Outcomes in Residential Care Homes</w:t>
+                <w:rFonts w:ascii="Tahoma" w:hAnsi="Tahoma" w:cs="Tahoma"/>
+                <w:sz w:val="20"/>
+              </w:rPr>
+              <w:t>Identifying Challenges Faced by Healthcare Assistants in Ensuring Patient Comfort and Managing Patient Care Effectively</w:t>
             </w:r>
           </w:p>
         </w:tc>
@@ -206,71 +207,73 @@
               <w:rPr>
                 <w:sz w:val="20"/>
               </w:rPr>
-              <w:t>What is your role within the organization and how are you linked to your proposed topic of research?</w:t>
+              <w:t xml:space="preserve">What is your role within the </w:t>
+            </w:r>
+            <w:r>
+              <w:rPr>
+                <w:sz w:val="20"/>
+              </w:rPr>
+              <w:t>organisation,</w:t>
+            </w:r>
+            <w:r>
+              <w:rPr>
+                <w:sz w:val="20"/>
+              </w:rPr>
+              <w:t xml:space="preserve"> and how are you linked to your proposed topic of research?</w:t>
             </w:r>
           </w:p>
           <w:p>
             <w:pPr>
               <w:pStyle w:val="TableParagraph"/>
-              <w:rPr>
-                <w:sz w:val="20"/>
-              </w:rPr>
-            </w:pPr>
-            <w:r>
-              <w:rPr>
-                <w:sz w:val="20"/>
-              </w:rPr>
-              <w:t xml:space="preserve">As a Senior Carer in </w:t>
-            </w:r>
-            <w:r>
-              <w:rPr>
-                <w:sz w:val="20"/>
-              </w:rPr>
-              <w:t>a</w:t>
-            </w:r>
-            <w:r>
-              <w:rPr>
-                <w:sz w:val="20"/>
-              </w:rPr>
-              <w:t xml:space="preserve"> Residential Care Home, I supervise dementia care for 45 residents</w:t>
-            </w:r>
-            <w:r>
-              <w:rPr>
-                <w:sz w:val="20"/>
-              </w:rPr>
-              <w:t xml:space="preserve">, oversee a team of six carers, and coordinate individualised care plans. I conduct in-house training sessions on a regular basis, observe the level of agitation of the residents, and audit the records of medication to ensure safety and well-being. This frontline role has given me an insight into the inconsistency in the sharing and sustenance of dementia care knowledge among staff. </w:t>
+              <w:jc w:val="both"/>
+              <w:rPr>
+                <w:sz w:val="20"/>
+              </w:rPr>
+            </w:pPr>
+            <w:r>
+              <w:rPr>
+                <w:sz w:val="20"/>
+              </w:rPr>
+              <w:t>As a Healthcare Assistant in a residential care home</w:t>
+            </w:r>
+            <w:r>
+              <w:rPr>
+                <w:sz w:val="20"/>
+              </w:rPr>
+              <w:t>, I support 32 older adults, providing personal care, assisting with mobility and meals, and promoting</w:t>
+            </w:r>
+            <w:r>
+              <w:rPr>
+                <w:sz w:val="20"/>
+              </w:rPr>
+              <w:t xml:space="preserve"> emotional well-being. I work closely with a team of five carers and regularly liaise with nurses and families to ensure patient comfort and dignity. Through this hands-on role, I have seen how factors such as staffing levels, communication gaps, and time pressures can hinder consistent patient comfort and quality of care.</w:t>
             </w:r>
           </w:p>
           <w:p>
             <w:pPr>
               <w:pStyle w:val="TableParagraph"/>
-              <w:rPr>
-                <w:sz w:val="20"/>
-              </w:rPr>
-            </w:pPr>
-            <w:r>
-              <w:rPr>
-                <w:sz w:val="20"/>
-              </w:rPr>
-              <w:t>Those observations are what push me to consider an evaluation of a Train-the-Trainer model. I want to</w:t>
-            </w:r>
-            <w:r>
-              <w:rPr>
-                <w:sz w:val="20"/>
-              </w:rPr>
-              <w:t xml:space="preserve"> understand</w:t>
-            </w:r>
-            <w:r>
-              <w:rPr>
-                <w:sz w:val="20"/>
-              </w:rPr>
-              <w:t xml:space="preserve"> if the empowerment of senior carers to cascade dementia-specific skills can build colleague confidence and could measurably enhance resident outcomes</w:t>
-            </w:r>
-            <w:r>
-              <w:rPr>
-                <w:sz w:val="20"/>
-              </w:rPr>
-              <w:t>.</w:t>
+              <w:jc w:val="both"/>
+              <w:rPr>
+                <w:sz w:val="20"/>
+              </w:rPr>
+            </w:pPr>
+            <w:r>
+              <w:rPr>
+                <w:sz w:val="20"/>
+              </w:rPr>
+              <w:t xml:space="preserve">These observations have driven my interest in this research topic. I </w:t>
+            </w:r>
+            <w:r>
+              <w:rPr>
+                <w:sz w:val="20"/>
+              </w:rPr>
+              <w:t xml:space="preserve">aim to gain a deeper understanding of the key challenges that </w:t>
+            </w:r>
+            <w:r>
+              <w:rPr>
+                <w:sz w:val="20"/>
+              </w:rPr>
+              <w:t>HCAs face and explore how improving organisational support and teamwork can enhance patient comfort and overall care outcomes.</w:t>
             </w:r>
           </w:p>
         </w:tc>
@@ -322,9 +325,17 @@
             </w:r>
             <w:r>
               <w:rPr>
-                <w:sz w:val="20"/>
-              </w:rPr>
-              <w:t>To evaluate the effect of a Train-the-Trainer dementia care training programme on senior carers’ confidence and on resident outcomes, including agitation levels and antipsychotic medication use, in residential care homes.</w:t>
+                <w:rFonts w:ascii="Tahoma" w:hAnsi="Tahoma" w:cs="Tahoma"/>
+                <w:sz w:val="20"/>
+              </w:rPr>
+              <w:t>To identify and evaluate the key challenges faced by Healthcare Assistants (HCAs) in ensuring patient comfort and managing patient care effectively in residential care home settings</w:t>
+            </w:r>
+            <w:r>
+              <w:rPr>
+                <w:rFonts w:ascii="Tahoma" w:hAnsi="Tahoma" w:cs="Tahoma"/>
+                <w:sz w:val="20"/>
+              </w:rPr>
+              <w:t>.</w:t>
             </w:r>
           </w:p>
         </w:tc>
@@ -369,7 +380,13 @@
               <w:rPr>
                 <w:sz w:val="20"/>
               </w:rPr>
-              <w:t>Assess changes in senior carers’ confidence and self-efficacy before and after Train-the-Trainer dementia care training using the Dementia Care Confidence Scale.</w:t>
+              <w:t>I</w:t>
+            </w:r>
+            <w:r>
+              <w:rPr>
+                <w:sz w:val="20"/>
+              </w:rPr>
+              <w:t>dentify and categorise key challenges faced by Healthcare Assistants (HCAs) in delivering patient comfort and managing patient care in residential care homes.</w:t>
             </w:r>
           </w:p>
           <w:p>
@@ -389,7 +406,7 @@
               <w:rPr>
                 <w:sz w:val="20"/>
               </w:rPr>
-              <w:t>Compare resident outcomes (agitation episode counts and antipsychotic prescribing rates) in the month before and the month following training.</w:t>
+              <w:t>Analyse organisational and individual factors (e.g. staffing levels, training, teamwork, leadership, and emotional well-being) that influence HCAs’ ability to provide consistent, high-quality, patient-centred care.</w:t>
             </w:r>
           </w:p>
           <w:p>
@@ -409,7 +426,7 @@
               <w:rPr>
                 <w:sz w:val="20"/>
               </w:rPr>
-              <w:t>Identify barriers and facilitators to implementing the Train-the-Trainer model through focus-group interviews with senior carers.</w:t>
+              <w:t>Evaluate evidence-based strategies and interventions reported in the literature that aim to improve HCAs’ capacity to ensure patient comfort and effective care, and develop practical recommendations for care home settings.</w:t>
             </w:r>
           </w:p>
         </w:tc>
@@ -458,37 +475,37 @@
               <w:rPr>
                 <w:sz w:val="20"/>
               </w:rPr>
-              <w:t xml:space="preserve">According to Carter et al. (2024), </w:t>
-            </w:r>
-            <w:r>
-              <w:rPr>
-                <w:sz w:val="20"/>
-              </w:rPr>
-              <w:t xml:space="preserve">many senior carers have little confidence in handling dementia behaviours in residential care homes. Williams and Jones (2025) responded </w:t>
-            </w:r>
-            <w:r>
-              <w:rPr>
-                <w:sz w:val="20"/>
-              </w:rPr>
-              <w:t>that one-off training is not usually successful in embedding skills on the ward. Based on these findings,</w:t>
-            </w:r>
-            <w:r>
-              <w:rPr>
-                <w:sz w:val="20"/>
-              </w:rPr>
-              <w:t xml:space="preserve"> this study aims to evaluate </w:t>
-            </w:r>
-            <w:r>
-              <w:rPr>
-                <w:sz w:val="20"/>
-              </w:rPr>
-              <w:t>cascaded Train the Trainer dementia care models</w:t>
-            </w:r>
-            <w:r>
-              <w:rPr>
-                <w:sz w:val="20"/>
-              </w:rPr>
-              <w:t>.</w:t>
+              <w:t xml:space="preserve">According to </w:t>
+            </w:r>
+            <w:r>
+              <w:rPr>
+                <w:sz w:val="20"/>
+              </w:rPr>
+              <w:t>Qahtani (2024)</w:t>
+            </w:r>
+            <w:r>
+              <w:rPr>
+                <w:sz w:val="20"/>
+              </w:rPr>
+              <w:t xml:space="preserve">, Healthcare Assistants often face challenges in ensuring patient comfort due to staffing pressures and limited training. </w:t>
+            </w:r>
+            <w:r>
+              <w:rPr>
+                <w:sz w:val="20"/>
+              </w:rPr>
+              <w:t>Kessler and Heron (2020)</w:t>
+            </w:r>
+            <w:r>
+              <w:rPr>
+                <w:sz w:val="20"/>
+              </w:rPr>
+              <w:t xml:space="preserve"> </w:t>
+            </w:r>
+            <w:r>
+              <w:rPr>
+                <w:sz w:val="20"/>
+              </w:rPr>
+              <w:t>noted that organisational support plays a critical role. Based on these findings, this study aims to explore strategies to address these challenges.</w:t>
             </w:r>
           </w:p>
         </w:tc>
@@ -580,10 +597,17 @@
           <w:p>
             <w:pPr>
               <w:pStyle w:val="TableParagraph"/>
-              <w:rPr>
-                <w:sz w:val="20"/>
-              </w:rPr>
-            </w:pPr>
+              <w:ind w:left="0"/>
+              <w:rPr>
+                <w:sz w:val="20"/>
+              </w:rPr>
+            </w:pPr>
+            <w:r>
+              <w:rPr>
+                <w:sz w:val="20"/>
+              </w:rPr>
+              <w:t xml:space="preserve"> </w:t>
+            </w:r>
             <w:r>
               <w:rPr>
                 <w:sz w:val="20"/>
@@ -599,72 +623,27 @@
           </w:p>
           <w:p>
             <w:pPr>
-              <w:widowControl/>
-              <w:pBdr>
-                <w:bottom w:val="single" w:sz="6" w:space="1" w:color="auto"/>
-              </w:pBdr>
-              <w:autoSpaceDE/>
-              <w:autoSpaceDN/>
-              <w:jc w:val="center"/>
+              <w:pStyle w:val="TableParagraph"/>
+              <w:rPr>
+                <w:sz w:val="20"/>
+              </w:rPr>
+            </w:pPr>
+            <w:r>
               <w:rPr>
                 <w:rFonts w:ascii="Arial" w:eastAsia="Times New Roman" w:hAnsi="Arial" w:cs="Arial"/>
                 <w:vanish/>
-                <w:sz w:val="16"/>
-                <w:szCs w:val="16"/>
+                <w:sz w:val="14"/>
+                <w:szCs w:val="14"/>
                 <w:lang w:val="en-US" w:eastAsia="en-US" w:bidi="ar-SA"/>
               </w:rPr>
-            </w:pPr>
-            <w:r>
-              <w:rPr>
-                <w:rFonts w:ascii="Arial" w:eastAsia="Times New Roman" w:hAnsi="Arial" w:cs="Arial"/>
-                <w:vanish/>
-                <w:sz w:val="16"/>
-                <w:szCs w:val="16"/>
-                <w:lang w:val="en-US" w:eastAsia="en-US" w:bidi="ar-SA"/>
-              </w:rPr>
-              <w:t>Top of Form</w:t>
-            </w:r>
-          </w:p>
-          <w:p>
-            <w:pPr>
-              <w:widowControl/>
-              <w:pBdr>
-                <w:top w:val="single" w:sz="6" w:space="1" w:color="auto"/>
-              </w:pBdr>
-              <w:autoSpaceDE/>
-              <w:autoSpaceDN/>
-              <w:jc w:val="center"/>
-              <w:rPr>
-                <w:rFonts w:ascii="Arial" w:eastAsia="Times New Roman" w:hAnsi="Arial" w:cs="Arial"/>
-                <w:vanish/>
-                <w:sz w:val="16"/>
-                <w:szCs w:val="16"/>
-                <w:lang w:val="en-US" w:eastAsia="en-US" w:bidi="ar-SA"/>
-              </w:rPr>
-            </w:pPr>
-            <w:r>
-              <w:rPr>
-                <w:rFonts w:ascii="Arial" w:eastAsia="Times New Roman" w:hAnsi="Arial" w:cs="Arial"/>
-                <w:vanish/>
-                <w:sz w:val="16"/>
-                <w:szCs w:val="16"/>
-                <w:lang w:val="en-US" w:eastAsia="en-US" w:bidi="ar-SA"/>
-              </w:rPr>
-              <w:t>Bottom of Form</w:t>
-            </w:r>
-          </w:p>
-          <w:p>
-            <w:pPr>
-              <w:pStyle w:val="TableParagraph"/>
-              <w:rPr>
-                <w:sz w:val="20"/>
-              </w:rPr>
-            </w:pPr>
-            <w:r>
-              <w:rPr>
-                <w:sz w:val="20"/>
-              </w:rPr>
-              <w:t>Evaluating Train-the-Trainer dementia care training’s impact on senior carers’ confidence, resident agitation levels, and antipsychotic use in UK care homes.</w:t>
+              <w:t>Identifying key challenges Healthcare Assistants face in ensuring patient comfort and managing patient care effectively in UK residential care homes, and evaluating evidence-based strategies to address these challenges.</w:t>
+            </w:r>
+            <w:r>
+              <w:rPr>
+                <w:sz w:val="20"/>
+                <w:szCs w:val="20"/>
+              </w:rPr>
+              <w:t>Identifying key challenges Healthcare Assistants face in ensuring patient comfort and managing patient care effectively in UK residential care homes, and evaluating evidence-based strategies to address these challenges.</w:t>
             </w:r>
           </w:p>
         </w:tc>
@@ -680,10 +659,17 @@
           <w:p>
             <w:pPr>
               <w:pStyle w:val="TableParagraph"/>
-              <w:rPr>
-                <w:sz w:val="20"/>
-              </w:rPr>
-            </w:pPr>
+              <w:ind w:left="0"/>
+              <w:rPr>
+                <w:sz w:val="20"/>
+              </w:rPr>
+            </w:pPr>
+            <w:r>
+              <w:rPr>
+                <w:sz w:val="20"/>
+              </w:rPr>
+              <w:t xml:space="preserve">  </w:t>
+            </w:r>
             <w:r>
               <w:rPr>
                 <w:sz w:val="20"/>
@@ -701,32 +687,16 @@
             <w:pPr>
               <w:pStyle w:val="TableParagraph"/>
               <w:rPr>
-                <w:sz w:val="18"/>
+                <w:sz w:val="20"/>
+              </w:rPr>
+            </w:pPr>
+            <w:r>
+              <w:rPr>
+                <w:sz w:val="20"/>
                 <w:szCs w:val="20"/>
               </w:rPr>
-            </w:pPr>
-            <w:r>
-              <w:rPr>
-                <w:sz w:val="20"/>
-                <w:szCs w:val="20"/>
-              </w:rPr>
-              <w:t>S</w:t>
-            </w:r>
-            <w:r>
-              <w:rPr>
-                <w:sz w:val="20"/>
-                <w:szCs w:val="20"/>
-              </w:rPr>
-              <w:t>enior carers’ confidence gap in dementia care and its impact on resident agitation.</w:t>
-            </w:r>
-          </w:p>
-          <w:p>
-            <w:pPr>
-              <w:pStyle w:val="TableParagraph"/>
-              <w:rPr>
-                <w:sz w:val="20"/>
-              </w:rPr>
-            </w:pPr>
+              <w:t>Challenges faced by Healthcare Assistants in ensuring patient comfort and quality of care.</w:t>
+            </w:r>
           </w:p>
         </w:tc>
       </w:tr>
@@ -741,10 +711,17 @@
           <w:p>
             <w:pPr>
               <w:pStyle w:val="TableParagraph"/>
-              <w:rPr>
-                <w:sz w:val="20"/>
-              </w:rPr>
-            </w:pPr>
+              <w:ind w:left="0"/>
+              <w:rPr>
+                <w:sz w:val="20"/>
+              </w:rPr>
+            </w:pPr>
+            <w:r>
+              <w:rPr>
+                <w:sz w:val="20"/>
+              </w:rPr>
+              <w:t xml:space="preserve">  </w:t>
+            </w:r>
             <w:r>
               <w:rPr>
                 <w:sz w:val="20"/>
@@ -755,31 +732,28 @@
           <w:p>
             <w:pPr>
               <w:pStyle w:val="TableParagraph"/>
-              <w:ind w:right="55"/>
-              <w:rPr>
-                <w:sz w:val="20"/>
-              </w:rPr>
-            </w:pPr>
-            <w:r>
-              <w:rPr>
-                <w:sz w:val="20"/>
-              </w:rPr>
-              <w:t>E</w:t>
-            </w:r>
-            <w:r>
-              <w:rPr>
-                <w:sz w:val="20"/>
-              </w:rPr>
-              <w:t>nhance dementia care quality, reduce antipsychotic use, and support sustainable training in residential homes.</w:t>
-            </w:r>
-          </w:p>
-          <w:p>
-            <w:pPr>
-              <w:pStyle w:val="TableParagraph"/>
-              <w:rPr>
-                <w:sz w:val="20"/>
-              </w:rPr>
-            </w:pPr>
+              <w:rPr>
+                <w:sz w:val="20"/>
+              </w:rPr>
+            </w:pPr>
+            <w:r>
+              <w:rPr>
+                <w:sz w:val="20"/>
+              </w:rPr>
+              <w:t xml:space="preserve">Improve patient comfort, enhance care quality, and inform practical strategies </w:t>
+            </w:r>
+            <w:r>
+              <w:rPr>
+                <w:sz w:val="20"/>
+              </w:rPr>
+              <w:t>to support Healthcare Assistants in residential care homes better</w:t>
+            </w:r>
+            <w:r>
+              <w:rPr>
+                <w:sz w:val="20"/>
+              </w:rPr>
+              <w:t>.</w:t>
+            </w:r>
           </w:p>
         </w:tc>
       </w:tr>
@@ -794,19 +768,15 @@
           <w:p>
             <w:pPr>
               <w:pStyle w:val="BodyText"/>
-              <w:spacing w:before="8"/>
+              <w:spacing w:before="99"/>
+            </w:pPr>
+            <w:r>
               <w:rPr>
                 <w:rFonts w:ascii="Verdana"/>
                 <w:sz w:val="27"/>
               </w:rPr>
-            </w:pPr>
-          </w:p>
-          <w:p>
-            <w:pPr>
-              <w:pStyle w:val="BodyText"/>
-              <w:spacing w:before="99"/>
-              <w:ind w:left="342"/>
-            </w:pPr>
+              <w:t xml:space="preserve"> </w:t>
+            </w:r>
             <w:r>
               <w:t>Outline what point your project will aim to establish, and briefly explain how this will impact upon your practice.</w:t>
             </w:r>
@@ -815,22 +785,28 @@
             <w:pPr>
               <w:pStyle w:val="TableParagraph"/>
               <w:spacing w:line="360" w:lineRule="auto"/>
-              <w:ind w:left="306" w:hanging="80"/>
-              <w:rPr>
-                <w:sz w:val="20"/>
-              </w:rPr>
-            </w:pPr>
-            <w:r>
-              <w:rPr>
-                <w:sz w:val="20"/>
-              </w:rPr>
-              <w:t xml:space="preserve"> </w:t>
-            </w:r>
-            <w:r>
-              <w:rPr>
-                <w:sz w:val="20"/>
-              </w:rPr>
-              <w:t>The project will establish that a Train-the-Trainer dementia care model boosts senior carers’ confidence and reduces resident agitation and antipsychotic use. Proving this will allow me to implement cascaded training protocols, enhancing care consistency and outcomes.</w:t>
+              <w:ind w:left="306"/>
+              <w:rPr>
+                <w:sz w:val="20"/>
+              </w:rPr>
+            </w:pPr>
+            <w:r>
+              <w:rPr>
+                <w:sz w:val="20"/>
+              </w:rPr>
+              <w:t xml:space="preserve">The project will </w:t>
+            </w:r>
+            <w:r>
+              <w:rPr>
+                <w:sz w:val="20"/>
+              </w:rPr>
+              <w:t>identify key challenges that limit</w:t>
+            </w:r>
+            <w:r>
+              <w:rPr>
+                <w:sz w:val="20"/>
+              </w:rPr>
+              <w:t xml:space="preserve"> Healthcare Assistants’ ability to ensure patient comfort and manage care effectively. Understanding this will help me advocate for targeted support and training, improving both care quality and my practice as a Healthcare Assistant.</w:t>
             </w:r>
           </w:p>
         </w:tc>
@@ -846,8 +822,10 @@
           <w:p>
             <w:pPr>
               <w:pStyle w:val="BodyText"/>
-              <w:ind w:left="342" w:right="1316"/>
-            </w:pPr>
+            </w:pPr>
+            <w:r>
+              <w:t xml:space="preserve"> </w:t>
+            </w:r>
             <w:r>
               <w:t>How</w:t>
             </w:r>
@@ -903,7 +881,10 @@
               <w:t xml:space="preserve"> </w:t>
             </w:r>
             <w:r>
-              <w:t>organization?</w:t>
+              <w:t>organisation</w:t>
+            </w:r>
+            <w:r>
+              <w:t>?</w:t>
             </w:r>
             <w:r>
               <w:rPr>
@@ -993,7 +974,7 @@
               <w:t xml:space="preserve"> </w:t>
             </w:r>
             <w:r>
-              <w:t>organization</w:t>
+              <w:t>organisation</w:t>
             </w:r>
             <w:r>
               <w:t>?</w:t>
@@ -1011,7 +992,7 @@
           <w:p>
             <w:pPr>
               <w:pStyle w:val="BodyText"/>
-              <w:spacing w:before="8"/>
+              <w:spacing w:before="8" w:line="276" w:lineRule="auto"/>
               <w:ind w:left="306" w:right="338"/>
               <w:jc w:val="both"/>
               <w:rPr>
@@ -1022,19 +1003,7 @@
               <w:rPr>
                 <w:szCs w:val="14"/>
               </w:rPr>
-              <w:t xml:space="preserve">This research will enable our care home to implement sustainable, peer-led training, </w:t>
-            </w:r>
-            <w:r>
-              <w:rPr>
-                <w:szCs w:val="14"/>
-              </w:rPr>
-              <w:t>improve staff competence, reduce resident agitation and antipsychotic costs, enhance satisfaction, ensure regulatory compliance, boost staff retention, and strengthen</w:t>
-            </w:r>
-            <w:r>
-              <w:rPr>
-                <w:szCs w:val="14"/>
-              </w:rPr>
-              <w:t xml:space="preserve"> our reputation.</w:t>
+              <w:t>This research will help our care home identify practical ways to support Healthcare Assistants, improve patient comfort, enhance care quality, boost staff confidence and retention, promote teamwork, meet regulatory standards, and strengthen our home’s reputation for delivering person-centred care.</w:t>
             </w:r>
           </w:p>
         </w:tc>
@@ -1123,9 +1092,36 @@
               <w:pStyle w:val="BodyText"/>
               <w:spacing w:line="360" w:lineRule="auto"/>
               <w:ind w:left="306" w:right="338"/>
-            </w:pPr>
-            <w:r>
-              <w:t>Williams &amp; Jones (2025) show that Train-the-Trainer dementia care programmes build confidence and self-efficacy among senior carers, and reduce the agitation of residents and antipsychotic prescribing (Smith et al., 2023). Some of the barriers are resource limitations and trainer competence (Brown and Patel, 2022).</w:t>
+              <w:jc w:val="both"/>
+            </w:pPr>
+            <w:proofErr w:type="spellStart"/>
+            <w:r>
+              <w:t>Alsharari</w:t>
+            </w:r>
+            <w:proofErr w:type="spellEnd"/>
+            <w:r>
+              <w:t xml:space="preserve"> et al. (2025)</w:t>
+            </w:r>
+            <w:r>
+              <w:t xml:space="preserve"> </w:t>
+            </w:r>
+            <w:r>
+              <w:t xml:space="preserve">report that Healthcare Assistants face challenges with staffing, training, and workload when ensuring patient comfort. </w:t>
+            </w:r>
+            <w:r>
+              <w:t>Maxwell (2018)</w:t>
+            </w:r>
+            <w:r>
+              <w:t xml:space="preserve"> </w:t>
+            </w:r>
+            <w:r>
+              <w:t xml:space="preserve">highlight the role of organisational support. Communication barriers and emotional strain further impact care quality </w:t>
+            </w:r>
+            <w:r>
+              <w:t>(Spilsbury and Meyer, 2024)</w:t>
+            </w:r>
+            <w:r>
+              <w:t>.</w:t>
             </w:r>
           </w:p>
         </w:tc>
@@ -1155,7 +1151,6 @@
                 <w:szCs w:val="24"/>
                 <w:u w:val="single"/>
               </w:rPr>
-              <w:lastRenderedPageBreak/>
               <w:t>Research Methodology</w:t>
             </w:r>
             <w:r>
@@ -1171,27 +1166,9 @@
           <w:p>
             <w:pPr>
               <w:pStyle w:val="BodyText"/>
-              <w:spacing w:line="480" w:lineRule="auto"/>
-              <w:ind w:left="164" w:right="196"/>
+              <w:spacing w:line="360" w:lineRule="auto"/>
+              <w:ind w:left="306" w:right="196"/>
               <w:jc w:val="both"/>
-              <w:rPr>
-                <w:rFonts w:ascii="FS Mencap" w:hAnsi="FS Mencap"/>
-                <w:sz w:val="24"/>
-                <w:szCs w:val="24"/>
-              </w:rPr>
-            </w:pPr>
-            <w:r>
-              <w:rPr>
-                <w:rFonts w:ascii="FS Mencap" w:hAnsi="FS Mencap"/>
-                <w:sz w:val="24"/>
-                <w:szCs w:val="24"/>
-              </w:rPr>
-              <w:t>Secondary Method: this involves a systematic review of literature on Train-the-Trainer dementia care programmes, senior carers’ confidence measures, and resident outcome metrics (agitation episodes, antipsychotic use), extracting effect sizes, implementation factors, and reported barriers and facilitators.</w:t>
-            </w:r>
-          </w:p>
-          <w:p>
-            <w:pPr>
-              <w:pStyle w:val="BodyText"/>
               <w:rPr>
                 <w:rFonts w:ascii="FS Mencap" w:hAnsi="FS Mencap"/>
                 <w:sz w:val="24"/>
@@ -1199,6 +1176,14 @@
                 <w:u w:val="single"/>
               </w:rPr>
             </w:pPr>
+            <w:r>
+              <w:rPr>
+                <w:rFonts w:ascii="FS Mencap" w:hAnsi="FS Mencap"/>
+                <w:sz w:val="24"/>
+                <w:szCs w:val="24"/>
+              </w:rPr>
+              <w:t>Secondary Method: this involves a systematic review of literature on challenges faced by Healthcare Assistants in ensuring patient comfort and managing care, exploring organisational factors, communication issues, training gaps, emotional strain, and effective interventions, extracting key themes, reported impacts, and practical recommendations.</w:t>
+            </w:r>
           </w:p>
         </w:tc>
       </w:tr>
@@ -1227,6 +1212,7 @@
                 <w:szCs w:val="24"/>
                 <w:u w:val="single"/>
               </w:rPr>
+              <w:lastRenderedPageBreak/>
               <w:t>Sources of information</w:t>
             </w:r>
           </w:p>
@@ -1271,11 +1257,33 @@
                 <w:rFonts w:ascii="FS Mencap" w:hAnsi="FS Mencap"/>
               </w:rPr>
             </w:pPr>
-            <w:r>
-              <w:rPr>
-                <w:rFonts w:ascii="FS Mencap" w:hAnsi="FS Mencap"/>
-              </w:rPr>
-              <w:t>Aveyard, H. (2014) Doing a Literature Review in Health and Social Care. Open University Press.</w:t>
+            <w:proofErr w:type="spellStart"/>
+            <w:r>
+              <w:rPr>
+                <w:rFonts w:ascii="FS Mencap" w:hAnsi="FS Mencap"/>
+              </w:rPr>
+              <w:t>Alsharari</w:t>
+            </w:r>
+            <w:proofErr w:type="spellEnd"/>
+            <w:r>
+              <w:rPr>
+                <w:rFonts w:ascii="FS Mencap" w:hAnsi="FS Mencap"/>
+              </w:rPr>
+              <w:t xml:space="preserve">, I.Z., Mutlaq , S.A.-A., </w:t>
+            </w:r>
+            <w:proofErr w:type="spellStart"/>
+            <w:r>
+              <w:rPr>
+                <w:rFonts w:ascii="FS Mencap" w:hAnsi="FS Mencap"/>
+              </w:rPr>
+              <w:t>Alsharari</w:t>
+            </w:r>
+            <w:proofErr w:type="spellEnd"/>
+            <w:r>
+              <w:rPr>
+                <w:rFonts w:ascii="FS Mencap" w:hAnsi="FS Mencap"/>
+              </w:rPr>
+              <w:t>, M.S. and Al-Anzi, M.D. (2025). View of Patient Safety and Quality of Care: The roles, responsibilities and practices of healthcare assistants. [online] Jicrcr.com. Available at: https://jicrcr.com/index.php/jicrcr/article/view/1878/1601 [Accessed 13 Jun. 2025].</w:t>
             </w:r>
           </w:p>
           <w:p>
@@ -1290,11 +1298,33 @@
                 <w:rFonts w:ascii="FS Mencap" w:hAnsi="FS Mencap"/>
               </w:rPr>
             </w:pPr>
-            <w:r>
-              <w:rPr>
-                <w:rFonts w:ascii="FS Mencap" w:hAnsi="FS Mencap"/>
-              </w:rPr>
-              <w:t>Carter, E., Brown, L. &amp; Davis, R. (2024) “Effectiveness of Train-the-Trainer Dementia Care Programmes.” Journal of Dementia Care, 32(4), pp. 210–225.</w:t>
+            <w:proofErr w:type="spellStart"/>
+            <w:r>
+              <w:rPr>
+                <w:rFonts w:ascii="FS Mencap" w:hAnsi="FS Mencap"/>
+              </w:rPr>
+              <w:t>Alshariri</w:t>
+            </w:r>
+            <w:proofErr w:type="spellEnd"/>
+            <w:r>
+              <w:rPr>
+                <w:rFonts w:ascii="FS Mencap" w:hAnsi="FS Mencap"/>
+              </w:rPr>
+              <w:t xml:space="preserve">, I.Z. and Mutlaq, S. (2025). Patient Safety and Quality of Care: The roles, responsibilities and practices of healthcare assistants. Ebscohost.com. [online] </w:t>
+            </w:r>
+            <w:proofErr w:type="spellStart"/>
+            <w:r>
+              <w:rPr>
+                <w:rFonts w:ascii="FS Mencap" w:hAnsi="FS Mencap"/>
+              </w:rPr>
+              <w:t>doi:https</w:t>
+            </w:r>
+            <w:proofErr w:type="spellEnd"/>
+            <w:r>
+              <w:rPr>
+                <w:rFonts w:ascii="FS Mencap" w:hAnsi="FS Mencap"/>
+              </w:rPr>
+              <w:t>://doi.org/2576-0017.</w:t>
             </w:r>
           </w:p>
           <w:p>
@@ -1313,7 +1343,35 @@
               <w:rPr>
                 <w:rFonts w:ascii="FS Mencap" w:hAnsi="FS Mencap"/>
               </w:rPr>
-              <w:t xml:space="preserve">Williams, M. &amp; Jones, S. (2025) “Embedding Dementia Training in Practice: A Systematic Review.” International Journal of Nursing Studies, 58, pp. 45–60. </w:t>
+              <w:t xml:space="preserve">Arthur, A., Aldus, C., </w:t>
+            </w:r>
+            <w:proofErr w:type="spellStart"/>
+            <w:r>
+              <w:rPr>
+                <w:rFonts w:ascii="FS Mencap" w:hAnsi="FS Mencap"/>
+              </w:rPr>
+              <w:t>Sarre</w:t>
+            </w:r>
+            <w:proofErr w:type="spellEnd"/>
+            <w:r>
+              <w:rPr>
+                <w:rFonts w:ascii="FS Mencap" w:hAnsi="FS Mencap"/>
+              </w:rPr>
+              <w:t xml:space="preserve">, S., Maben, J., </w:t>
+            </w:r>
+            <w:proofErr w:type="spellStart"/>
+            <w:r>
+              <w:rPr>
+                <w:rFonts w:ascii="FS Mencap" w:hAnsi="FS Mencap"/>
+              </w:rPr>
+              <w:t>Wharrad</w:t>
+            </w:r>
+            <w:proofErr w:type="spellEnd"/>
+            <w:r>
+              <w:rPr>
+                <w:rFonts w:ascii="FS Mencap" w:hAnsi="FS Mencap"/>
+              </w:rPr>
+              <w:t xml:space="preserve">, H., Schneider, J., Barton, G., Argyle, E., Clark, A., Nouri, F. and Nicholson, C. (2017). Can Health-care Assistant Training improve the relational care of older people? (CHAT) A development and feasibility study of a complex intervention. [online] Nih.gov. Available at: </w:t>
             </w:r>
             <w:hyperlink r:id="rId7" w:history="1">
               <w:r>
@@ -1321,9 +1379,15 @@
                   <w:rStyle w:val="Hyperlink"/>
                   <w:rFonts w:ascii="FS Mencap" w:hAnsi="FS Mencap"/>
                 </w:rPr>
-                <w:t>https://doi.org/10.1016/j.ijnurstu.2024.11.010</w:t>
+                <w:t>https://www.ncbi.nlm.nih.gov/books/NBK424751/</w:t>
               </w:r>
             </w:hyperlink>
+            <w:r>
+              <w:rPr>
+                <w:rFonts w:ascii="FS Mencap" w:hAnsi="FS Mencap"/>
+              </w:rPr>
+              <w:t>.</w:t>
+            </w:r>
           </w:p>
           <w:p>
             <w:pPr>
@@ -1341,7 +1405,21 @@
               <w:rPr>
                 <w:rFonts w:ascii="FS Mencap" w:hAnsi="FS Mencap"/>
               </w:rPr>
-              <w:t>Smith, J., Lee, A. &amp; Patel, N. (2023) “Reducing Agitation in Dementia Through Staff Training.” Dementia: The International Journal of Social Research and Practice, 22(3), pp. 312–328.</w:t>
+              <w:t xml:space="preserve">Baillie, L. and Gallagher, A. (2021). Respecting dignity in care in diverse care settings: Strategies of UK nurses. International Journal of Nursing Practice, 17(4), pp.336–341. </w:t>
+            </w:r>
+            <w:proofErr w:type="spellStart"/>
+            <w:r>
+              <w:rPr>
+                <w:rFonts w:ascii="FS Mencap" w:hAnsi="FS Mencap"/>
+              </w:rPr>
+              <w:t>doi:https</w:t>
+            </w:r>
+            <w:proofErr w:type="spellEnd"/>
+            <w:r>
+              <w:rPr>
+                <w:rFonts w:ascii="FS Mencap" w:hAnsi="FS Mencap"/>
+              </w:rPr>
+              <w:t>://doi.org/10.1111/j.1440-172x.2011.01944.x.</w:t>
             </w:r>
           </w:p>
           <w:p>
@@ -1360,7 +1438,35 @@
               <w:rPr>
                 <w:rFonts w:ascii="FS Mencap" w:hAnsi="FS Mencap"/>
               </w:rPr>
-              <w:t>Brown, P. &amp; Patel, S. (2022) “Retrospective Audit of Dementia Care Training Outcomes.” Journal of Applied Gerontology, 41(5), pp. 1023–1041.</w:t>
+              <w:t xml:space="preserve">Fitzgerald, L., </w:t>
+            </w:r>
+            <w:proofErr w:type="spellStart"/>
+            <w:r>
+              <w:rPr>
+                <w:rFonts w:ascii="FS Mencap" w:hAnsi="FS Mencap"/>
+              </w:rPr>
+              <w:t>Gathara</w:t>
+            </w:r>
+            <w:proofErr w:type="spellEnd"/>
+            <w:r>
+              <w:rPr>
+                <w:rFonts w:ascii="FS Mencap" w:hAnsi="FS Mencap"/>
+              </w:rPr>
+              <w:t xml:space="preserve">, D., McKnight, J., Nzinga, J. and English, M. (2020). Are health care assistants part of the long-term solution to the nursing workforce deficit in Kenya? Human Resources for Health, 18(1). </w:t>
+            </w:r>
+            <w:proofErr w:type="spellStart"/>
+            <w:r>
+              <w:rPr>
+                <w:rFonts w:ascii="FS Mencap" w:hAnsi="FS Mencap"/>
+              </w:rPr>
+              <w:t>doi:https</w:t>
+            </w:r>
+            <w:proofErr w:type="spellEnd"/>
+            <w:r>
+              <w:rPr>
+                <w:rFonts w:ascii="FS Mencap" w:hAnsi="FS Mencap"/>
+              </w:rPr>
+              <w:t>://doi.org/10.1186/s12960-020-00523-6.</w:t>
             </w:r>
           </w:p>
           <w:p>
@@ -1379,7 +1485,106 @@
               <w:rPr>
                 <w:rFonts w:ascii="FS Mencap" w:hAnsi="FS Mencap"/>
               </w:rPr>
-              <w:t xml:space="preserve">NHS Health Education England (2018) Dementia Core Skills Education and Training Framework. Available at: </w:t>
+              <w:t xml:space="preserve">Kessler, I. and Heron, P. (2010). NHS modernization and the role of HCAs. British Journal of Healthcare Assistants, 4(7), pp.318–320. </w:t>
+            </w:r>
+            <w:proofErr w:type="spellStart"/>
+            <w:r>
+              <w:rPr>
+                <w:rFonts w:ascii="FS Mencap" w:hAnsi="FS Mencap"/>
+              </w:rPr>
+              <w:t>doi:https</w:t>
+            </w:r>
+            <w:proofErr w:type="spellEnd"/>
+            <w:r>
+              <w:rPr>
+                <w:rFonts w:ascii="FS Mencap" w:hAnsi="FS Mencap"/>
+              </w:rPr>
+              <w:t>://doi.org/10.12968/bjha.2010.4.7.48906.</w:t>
+            </w:r>
+          </w:p>
+          <w:p>
+            <w:pPr>
+              <w:pStyle w:val="NormalWeb"/>
+              <w:numPr>
+                <w:ilvl w:val="0"/>
+                <w:numId w:val="10"/>
+              </w:numPr>
+              <w:shd w:val="clear" w:color="auto" w:fill="E2EADB"/>
+              <w:rPr>
+                <w:rFonts w:ascii="FS Mencap" w:hAnsi="FS Mencap"/>
+              </w:rPr>
+            </w:pPr>
+            <w:r>
+              <w:rPr>
+                <w:rFonts w:ascii="FS Mencap" w:hAnsi="FS Mencap"/>
+              </w:rPr>
+              <w:t xml:space="preserve">Maxwell, E. (2018). How training could improve the way healthcare assistants relate to older people. Nursing Management, 25(4), pp.12–14. </w:t>
+            </w:r>
+            <w:proofErr w:type="spellStart"/>
+            <w:r>
+              <w:rPr>
+                <w:rFonts w:ascii="FS Mencap" w:hAnsi="FS Mencap"/>
+              </w:rPr>
+              <w:t>doi:https</w:t>
+            </w:r>
+            <w:proofErr w:type="spellEnd"/>
+            <w:r>
+              <w:rPr>
+                <w:rFonts w:ascii="FS Mencap" w:hAnsi="FS Mencap"/>
+              </w:rPr>
+              <w:t>://doi.org/10.7748/nm.25.4.12.s8.</w:t>
+            </w:r>
+          </w:p>
+          <w:p>
+            <w:pPr>
+              <w:pStyle w:val="NormalWeb"/>
+              <w:numPr>
+                <w:ilvl w:val="0"/>
+                <w:numId w:val="10"/>
+              </w:numPr>
+              <w:shd w:val="clear" w:color="auto" w:fill="E2EADB"/>
+              <w:rPr>
+                <w:rFonts w:ascii="FS Mencap" w:hAnsi="FS Mencap"/>
+              </w:rPr>
+            </w:pPr>
+            <w:r>
+              <w:rPr>
+                <w:rFonts w:ascii="FS Mencap" w:hAnsi="FS Mencap"/>
+              </w:rPr>
+              <w:t xml:space="preserve">McKenna, H.P., Hasson, F. and Keeney, S. (2024). Patient safety and quality of care: the role of the health care assistant. Journal of Nursing Management, [online] 12(6), pp.452–459. </w:t>
+            </w:r>
+            <w:proofErr w:type="spellStart"/>
+            <w:r>
+              <w:rPr>
+                <w:rFonts w:ascii="FS Mencap" w:hAnsi="FS Mencap"/>
+              </w:rPr>
+              <w:t>doi:https</w:t>
+            </w:r>
+            <w:proofErr w:type="spellEnd"/>
+            <w:r>
+              <w:rPr>
+                <w:rFonts w:ascii="FS Mencap" w:hAnsi="FS Mencap"/>
+              </w:rPr>
+              <w:t>://doi.org/10.1111/j.1365-2834.2004.00514.x.</w:t>
+            </w:r>
+          </w:p>
+          <w:p>
+            <w:pPr>
+              <w:pStyle w:val="NormalWeb"/>
+              <w:numPr>
+                <w:ilvl w:val="0"/>
+                <w:numId w:val="10"/>
+              </w:numPr>
+              <w:shd w:val="clear" w:color="auto" w:fill="E2EADB"/>
+              <w:rPr>
+                <w:rFonts w:ascii="FS Mencap" w:hAnsi="FS Mencap"/>
+              </w:rPr>
+            </w:pPr>
+            <w:r>
+              <w:rPr>
+                <w:rFonts w:ascii="FS Mencap" w:hAnsi="FS Mencap"/>
+              </w:rPr>
+              <w:t xml:space="preserve">Qahtani, A. (2024). THE IMPACT OF HEALTHCARE ASSISTANTS AND SUPPORT STAFF ON PATIENT CARE. Tec Empresarial, [online] 6(2), pp.998–1015. Available at: </w:t>
             </w:r>
             <w:hyperlink r:id="rId8" w:history="1">
               <w:r>
@@ -1387,9 +1592,15 @@
                   <w:rStyle w:val="Hyperlink"/>
                   <w:rFonts w:ascii="FS Mencap" w:hAnsi="FS Mencap"/>
                 </w:rPr>
-                <w:t>https://www.hee.nhs.uk/our-work/dementia-training-core-skills</w:t>
+                <w:t>https://revistastecac.cr/index.php/TEC/article/view/580</w:t>
               </w:r>
             </w:hyperlink>
+            <w:r>
+              <w:rPr>
+                <w:rFonts w:ascii="FS Mencap" w:hAnsi="FS Mencap"/>
+              </w:rPr>
+              <w:t>.</w:t>
+            </w:r>
           </w:p>
           <w:p>
             <w:pPr>
@@ -1403,21 +1614,20 @@
                 <w:rFonts w:ascii="FS Mencap" w:hAnsi="FS Mencap"/>
               </w:rPr>
             </w:pPr>
-            <w:r>
-              <w:rPr>
-                <w:rFonts w:ascii="FS Mencap" w:hAnsi="FS Mencap"/>
-              </w:rPr>
-              <w:t xml:space="preserve">Alzheimer’s Society (2020) Dementia Training Resources for Health and Social Care Staff. Available at: </w:t>
-            </w:r>
-            <w:hyperlink r:id="rId9" w:history="1">
-              <w:r>
-                <w:rPr>
-                  <w:rStyle w:val="Hyperlink"/>
-                  <w:rFonts w:ascii="FS Mencap" w:hAnsi="FS Mencap"/>
-                </w:rPr>
-                <w:t>https://www.alzheimers.org.uk/professionals/dementia-training</w:t>
-              </w:r>
-            </w:hyperlink>
+            <w:proofErr w:type="spellStart"/>
+            <w:r>
+              <w:rPr>
+                <w:rFonts w:ascii="FS Mencap" w:hAnsi="FS Mencap"/>
+              </w:rPr>
+              <w:t>Salvatoroini</w:t>
+            </w:r>
+            <w:proofErr w:type="spellEnd"/>
+            <w:r>
+              <w:rPr>
+                <w:rFonts w:ascii="FS Mencap" w:hAnsi="FS Mencap"/>
+              </w:rPr>
+              <w:t>, A. (2025). Healthcare Assistant Role Development Literature Review. [online] Scribd. Available at: https://www.scribd.com/document/539531809/Healthcare-Assistant-Role-Development-Literature-Review [Accessed 13 Jun. 2025].</w:t>
+            </w:r>
           </w:p>
           <w:p>
             <w:pPr>
@@ -1435,23 +1645,50 @@
               <w:rPr>
                 <w:rFonts w:ascii="FS Mencap" w:hAnsi="FS Mencap"/>
               </w:rPr>
-              <w:t>Alzheimer’s Society</w:t>
-            </w:r>
-            <w:r>
-              <w:rPr>
-                <w:rFonts w:ascii="FS Mencap" w:hAnsi="FS Mencap"/>
-              </w:rPr>
-              <w:t xml:space="preserve">: </w:t>
-            </w:r>
-            <w:hyperlink r:id="rId10" w:history="1">
-              <w:r>
-                <w:rPr>
-                  <w:rStyle w:val="Hyperlink"/>
-                  <w:rFonts w:ascii="FS Mencap" w:hAnsi="FS Mencap"/>
-                </w:rPr>
-                <w:t>https://www.alzheimers.org.uk</w:t>
-              </w:r>
-            </w:hyperlink>
+              <w:t xml:space="preserve">Spilsbury, K., Charlwood, A., Thompson, C., Kirsty Haunch, Danat </w:t>
+            </w:r>
+            <w:proofErr w:type="spellStart"/>
+            <w:r>
+              <w:rPr>
+                <w:rFonts w:ascii="FS Mencap" w:hAnsi="FS Mencap"/>
+              </w:rPr>
+              <w:t>Valizade</w:t>
+            </w:r>
+            <w:proofErr w:type="spellEnd"/>
+            <w:r>
+              <w:rPr>
+                <w:rFonts w:ascii="FS Mencap" w:hAnsi="FS Mencap"/>
+              </w:rPr>
+              <w:t xml:space="preserve">, Devi, R., Jackson, C., David Phillip Alldred, Arthur, A., Brown, L., Edwards, P., Fenton, W., Gage, H., Glover, M., Hanratty, B., Meyer, J. and </w:t>
+            </w:r>
+            <w:proofErr w:type="spellStart"/>
+            <w:r>
+              <w:rPr>
+                <w:rFonts w:ascii="FS Mencap" w:hAnsi="FS Mencap"/>
+              </w:rPr>
+              <w:t>Waton</w:t>
+            </w:r>
+            <w:proofErr w:type="spellEnd"/>
+            <w:r>
+              <w:rPr>
+                <w:rFonts w:ascii="FS Mencap" w:hAnsi="FS Mencap"/>
+              </w:rPr>
+              <w:t xml:space="preserve">, A. (2024). Relationship between staff and quality of care in care homes: StaRQ mixed methods study. Health and social care delivery research, 12(8), pp.1–139. </w:t>
+            </w:r>
+            <w:proofErr w:type="spellStart"/>
+            <w:r>
+              <w:rPr>
+                <w:rFonts w:ascii="FS Mencap" w:hAnsi="FS Mencap"/>
+              </w:rPr>
+              <w:t>doi:https</w:t>
+            </w:r>
+            <w:proofErr w:type="spellEnd"/>
+            <w:r>
+              <w:rPr>
+                <w:rFonts w:ascii="FS Mencap" w:hAnsi="FS Mencap"/>
+              </w:rPr>
+              <w:t>://doi.org/10.3310/gwtt8143.</w:t>
+            </w:r>
           </w:p>
           <w:p>
             <w:pPr>
@@ -1469,23 +1706,22 @@
               <w:rPr>
                 <w:rFonts w:ascii="FS Mencap" w:hAnsi="FS Mencap"/>
               </w:rPr>
-              <w:t>Dementia Action Alliance</w:t>
-            </w:r>
-            <w:r>
-              <w:rPr>
-                <w:rFonts w:ascii="FS Mencap" w:hAnsi="FS Mencap"/>
-              </w:rPr>
-              <w:t xml:space="preserve">: </w:t>
-            </w:r>
-            <w:hyperlink r:id="rId11" w:history="1">
-              <w:r>
-                <w:rPr>
-                  <w:rStyle w:val="Hyperlink"/>
-                  <w:rFonts w:ascii="FS Mencap" w:hAnsi="FS Mencap"/>
-                </w:rPr>
-                <w:t>https://www.dementiaaction.org.uk</w:t>
-              </w:r>
-            </w:hyperlink>
+              <w:t xml:space="preserve">Spilsbury, K. and Meyer, J. (2024). Use, misuse and non-use of health care assistants: understanding the work of health care assistants in a hospital setting. Journal of Nursing Management, 12(6), pp.411–418. </w:t>
+            </w:r>
+            <w:proofErr w:type="spellStart"/>
+            <w:r>
+              <w:rPr>
+                <w:rFonts w:ascii="FS Mencap" w:hAnsi="FS Mencap"/>
+              </w:rPr>
+              <w:t>doi:https</w:t>
+            </w:r>
+            <w:proofErr w:type="spellEnd"/>
+            <w:r>
+              <w:rPr>
+                <w:rFonts w:ascii="FS Mencap" w:hAnsi="FS Mencap"/>
+              </w:rPr>
+              <w:t>://doi.org/10.1111/j.1365-2834.2004.00515.x.</w:t>
+            </w:r>
           </w:p>
           <w:p>
             <w:pPr>
@@ -1503,487 +1739,21 @@
               <w:rPr>
                 <w:rFonts w:ascii="FS Mencap" w:hAnsi="FS Mencap"/>
               </w:rPr>
-              <w:t>Social Care Institute for Excellence (SCIE</w:t>
-            </w:r>
-            <w:r>
-              <w:rPr>
-                <w:rFonts w:ascii="FS Mencap" w:hAnsi="FS Mencap"/>
-              </w:rPr>
-              <w:t xml:space="preserve">: </w:t>
-            </w:r>
-            <w:hyperlink r:id="rId12" w:history="1">
-              <w:r>
-                <w:rPr>
-                  <w:rStyle w:val="Hyperlink"/>
-                  <w:rFonts w:ascii="FS Mencap" w:hAnsi="FS Mencap"/>
-                </w:rPr>
-                <w:t>https://www.scie.org.uk</w:t>
-              </w:r>
-            </w:hyperlink>
-          </w:p>
-          <w:p>
-            <w:pPr>
-              <w:pStyle w:val="NormalWeb"/>
-              <w:numPr>
-                <w:ilvl w:val="0"/>
-                <w:numId w:val="10"/>
-              </w:numPr>
-              <w:shd w:val="clear" w:color="auto" w:fill="E2EADB"/>
-              <w:rPr>
-                <w:rFonts w:ascii="FS Mencap" w:hAnsi="FS Mencap"/>
-              </w:rPr>
-            </w:pPr>
-            <w:r>
-              <w:rPr>
-                <w:rFonts w:ascii="FS Mencap" w:hAnsi="FS Mencap"/>
-              </w:rPr>
-              <w:t>Skills for Care</w:t>
-            </w:r>
-            <w:r>
-              <w:rPr>
-                <w:rFonts w:ascii="FS Mencap" w:hAnsi="FS Mencap"/>
-              </w:rPr>
-              <w:t xml:space="preserve">: </w:t>
-            </w:r>
-            <w:hyperlink r:id="rId13" w:history="1">
-              <w:r>
-                <w:rPr>
-                  <w:rStyle w:val="Hyperlink"/>
-                  <w:rFonts w:ascii="FS Mencap" w:hAnsi="FS Mencap"/>
-                </w:rPr>
-                <w:t>https://www.skillsforcare.org.uk</w:t>
-              </w:r>
-            </w:hyperlink>
-          </w:p>
-          <w:p>
-            <w:pPr>
-              <w:pStyle w:val="NormalWeb"/>
-              <w:numPr>
-                <w:ilvl w:val="0"/>
-                <w:numId w:val="10"/>
-              </w:numPr>
-              <w:shd w:val="clear" w:color="auto" w:fill="E2EADB"/>
-              <w:rPr>
-                <w:rFonts w:ascii="FS Mencap" w:hAnsi="FS Mencap"/>
-              </w:rPr>
-            </w:pPr>
-            <w:r>
-              <w:rPr>
-                <w:rFonts w:ascii="FS Mencap" w:hAnsi="FS Mencap"/>
-              </w:rPr>
-              <w:t>Care Quality Commission (CQC)</w:t>
-            </w:r>
-            <w:r>
-              <w:rPr>
-                <w:rFonts w:ascii="FS Mencap" w:hAnsi="FS Mencap"/>
-              </w:rPr>
-              <w:t xml:space="preserve">: </w:t>
-            </w:r>
-            <w:hyperlink r:id="rId14" w:history="1">
-              <w:r>
-                <w:rPr>
-                  <w:rStyle w:val="Hyperlink"/>
-                  <w:rFonts w:ascii="FS Mencap" w:hAnsi="FS Mencap"/>
-                </w:rPr>
-                <w:t>https://www.cqc.org.uk</w:t>
-              </w:r>
-            </w:hyperlink>
-          </w:p>
-          <w:p>
-            <w:pPr>
-              <w:pStyle w:val="NormalWeb"/>
-              <w:numPr>
-                <w:ilvl w:val="0"/>
-                <w:numId w:val="10"/>
-              </w:numPr>
-              <w:shd w:val="clear" w:color="auto" w:fill="E2EADB"/>
-              <w:rPr>
-                <w:rFonts w:ascii="FS Mencap" w:hAnsi="FS Mencap"/>
-              </w:rPr>
-            </w:pPr>
-            <w:r>
-              <w:rPr>
-                <w:rFonts w:ascii="FS Mencap" w:hAnsi="FS Mencap"/>
-              </w:rPr>
-              <w:t>Health Education England</w:t>
-            </w:r>
-            <w:r>
-              <w:rPr>
-                <w:rFonts w:ascii="FS Mencap" w:hAnsi="FS Mencap"/>
-              </w:rPr>
-              <w:t xml:space="preserve">: </w:t>
-            </w:r>
-            <w:hyperlink r:id="rId15" w:history="1">
-              <w:r>
-                <w:rPr>
-                  <w:rStyle w:val="Hyperlink"/>
-                  <w:rFonts w:ascii="FS Mencap" w:hAnsi="FS Mencap"/>
-                </w:rPr>
-                <w:t>https://www.hee.nhs.uk</w:t>
-              </w:r>
-            </w:hyperlink>
-          </w:p>
-          <w:p>
-            <w:pPr>
-              <w:pStyle w:val="NormalWeb"/>
-              <w:numPr>
-                <w:ilvl w:val="0"/>
-                <w:numId w:val="10"/>
-              </w:numPr>
-              <w:shd w:val="clear" w:color="auto" w:fill="E2EADB"/>
-              <w:rPr>
-                <w:rFonts w:ascii="FS Mencap" w:hAnsi="FS Mencap"/>
-              </w:rPr>
-            </w:pPr>
-            <w:r>
-              <w:rPr>
-                <w:rFonts w:ascii="FS Mencap" w:hAnsi="FS Mencap"/>
-              </w:rPr>
-              <w:t>National Institute for Health and Care Excellence (NICE)</w:t>
-            </w:r>
-            <w:r>
-              <w:rPr>
-                <w:rFonts w:ascii="FS Mencap" w:hAnsi="FS Mencap"/>
-              </w:rPr>
-              <w:t xml:space="preserve">: </w:t>
-            </w:r>
-            <w:hyperlink r:id="rId16" w:history="1">
-              <w:r>
-                <w:rPr>
-                  <w:rStyle w:val="Hyperlink"/>
-                  <w:rFonts w:ascii="FS Mencap" w:hAnsi="FS Mencap"/>
-                </w:rPr>
-                <w:t>https://www.nice.org.uk</w:t>
-              </w:r>
-            </w:hyperlink>
-          </w:p>
-          <w:p>
-            <w:pPr>
-              <w:pStyle w:val="NormalWeb"/>
-              <w:numPr>
-                <w:ilvl w:val="0"/>
-                <w:numId w:val="10"/>
-              </w:numPr>
-              <w:shd w:val="clear" w:color="auto" w:fill="E2EADB"/>
-              <w:rPr>
-                <w:rFonts w:ascii="FS Mencap" w:hAnsi="FS Mencap"/>
-              </w:rPr>
-            </w:pPr>
-            <w:r>
-              <w:rPr>
-                <w:rFonts w:ascii="FS Mencap" w:hAnsi="FS Mencap"/>
-              </w:rPr>
-              <w:t>UK Dementia Research Institute</w:t>
-            </w:r>
-            <w:r>
-              <w:rPr>
-                <w:rFonts w:ascii="FS Mencap" w:hAnsi="FS Mencap"/>
-              </w:rPr>
-              <w:t xml:space="preserve">: </w:t>
-            </w:r>
-            <w:hyperlink r:id="rId17" w:history="1">
-              <w:r>
-                <w:rPr>
-                  <w:rStyle w:val="Hyperlink"/>
-                  <w:rFonts w:ascii="FS Mencap" w:hAnsi="FS Mencap"/>
-                </w:rPr>
-                <w:t>https://ukdri.ac.uk</w:t>
-              </w:r>
-            </w:hyperlink>
-          </w:p>
-          <w:p>
-            <w:pPr>
-              <w:pStyle w:val="NormalWeb"/>
-              <w:numPr>
-                <w:ilvl w:val="0"/>
-                <w:numId w:val="10"/>
-              </w:numPr>
-              <w:shd w:val="clear" w:color="auto" w:fill="E2EADB"/>
-              <w:rPr>
-                <w:rFonts w:ascii="FS Mencap" w:hAnsi="FS Mencap"/>
-              </w:rPr>
-            </w:pPr>
-            <w:r>
-              <w:rPr>
-                <w:rFonts w:ascii="FS Mencap" w:hAnsi="FS Mencap"/>
-              </w:rPr>
-              <w:t>National Institute for Health Research (NIHR)</w:t>
-            </w:r>
-            <w:r>
-              <w:rPr>
-                <w:rFonts w:ascii="FS Mencap" w:hAnsi="FS Mencap"/>
-              </w:rPr>
-              <w:t xml:space="preserve">: </w:t>
-            </w:r>
-            <w:hyperlink r:id="rId18" w:history="1">
-              <w:r>
-                <w:rPr>
-                  <w:rStyle w:val="Hyperlink"/>
-                  <w:rFonts w:ascii="FS Mencap" w:hAnsi="FS Mencap"/>
-                </w:rPr>
-                <w:t>https://www.nihr.ac.uk</w:t>
-              </w:r>
-            </w:hyperlink>
-          </w:p>
-          <w:p>
-            <w:pPr>
-              <w:pStyle w:val="NormalWeb"/>
-              <w:numPr>
-                <w:ilvl w:val="0"/>
-                <w:numId w:val="10"/>
-              </w:numPr>
-              <w:shd w:val="clear" w:color="auto" w:fill="E2EADB"/>
-              <w:rPr>
-                <w:rFonts w:ascii="FS Mencap" w:hAnsi="FS Mencap"/>
-              </w:rPr>
-            </w:pPr>
-            <w:r>
-              <w:rPr>
-                <w:rFonts w:ascii="FS Mencap" w:hAnsi="FS Mencap"/>
-              </w:rPr>
-              <w:t>Dementia Reconsidered: The Person Comes First</w:t>
-            </w:r>
-            <w:r>
-              <w:rPr>
-                <w:rFonts w:ascii="FS Mencap" w:hAnsi="FS Mencap"/>
-              </w:rPr>
-              <w:t xml:space="preserve">, </w:t>
-            </w:r>
-            <w:r>
-              <w:rPr>
-                <w:rFonts w:ascii="FS Mencap" w:hAnsi="FS Mencap"/>
-              </w:rPr>
-              <w:t>Tom Kitwood, Open University Press, 1997.</w:t>
-            </w:r>
-          </w:p>
-          <w:p>
-            <w:pPr>
-              <w:pStyle w:val="NormalWeb"/>
-              <w:numPr>
-                <w:ilvl w:val="0"/>
-                <w:numId w:val="10"/>
-              </w:numPr>
-              <w:shd w:val="clear" w:color="auto" w:fill="E2EADB"/>
-              <w:rPr>
-                <w:rFonts w:ascii="FS Mencap" w:hAnsi="FS Mencap"/>
-              </w:rPr>
-            </w:pPr>
-            <w:r>
-              <w:rPr>
-                <w:rFonts w:ascii="FS Mencap" w:hAnsi="FS Mencap"/>
-              </w:rPr>
-              <w:t>Person-Centred Dementia Care: Making Services Better</w:t>
-            </w:r>
-            <w:r>
-              <w:rPr>
-                <w:rFonts w:ascii="FS Mencap" w:hAnsi="FS Mencap"/>
-              </w:rPr>
-              <w:t xml:space="preserve">, </w:t>
-            </w:r>
-            <w:r>
-              <w:rPr>
-                <w:rFonts w:ascii="FS Mencap" w:hAnsi="FS Mencap"/>
-              </w:rPr>
-              <w:t>Dawn Brooker, Jessica Kingsley Publishers, 2007.</w:t>
-            </w:r>
-          </w:p>
-          <w:p>
-            <w:pPr>
-              <w:pStyle w:val="NormalWeb"/>
-              <w:numPr>
-                <w:ilvl w:val="0"/>
-                <w:numId w:val="10"/>
-              </w:numPr>
-              <w:shd w:val="clear" w:color="auto" w:fill="E2EADB"/>
-              <w:rPr>
-                <w:rFonts w:ascii="FS Mencap" w:hAnsi="FS Mencap"/>
-              </w:rPr>
-            </w:pPr>
-            <w:r>
-              <w:rPr>
-                <w:rFonts w:ascii="FS Mencap" w:hAnsi="FS Mencap"/>
-              </w:rPr>
-              <w:t>Dementia Training for Health and Social Care Staff</w:t>
-            </w:r>
-            <w:r>
-              <w:rPr>
-                <w:rFonts w:ascii="FS Mencap" w:hAnsi="FS Mencap"/>
-              </w:rPr>
-              <w:t xml:space="preserve">, </w:t>
-            </w:r>
-            <w:r>
-              <w:rPr>
-                <w:rFonts w:ascii="FS Mencap" w:hAnsi="FS Mencap"/>
-              </w:rPr>
-              <w:t>Mary O’Connor &amp; Simon McFadden, Routledge, 2019.</w:t>
-            </w:r>
-          </w:p>
-          <w:p>
-            <w:pPr>
-              <w:pStyle w:val="NormalWeb"/>
-              <w:numPr>
-                <w:ilvl w:val="0"/>
-                <w:numId w:val="10"/>
-              </w:numPr>
-              <w:shd w:val="clear" w:color="auto" w:fill="E2EADB"/>
-              <w:rPr>
-                <w:rFonts w:ascii="FS Mencap" w:hAnsi="FS Mencap"/>
-              </w:rPr>
-            </w:pPr>
-            <w:r>
-              <w:rPr>
-                <w:rFonts w:ascii="FS Mencap" w:hAnsi="FS Mencap"/>
-              </w:rPr>
-              <w:t>The Train-the-Trainer Handbook</w:t>
-            </w:r>
-            <w:r>
-              <w:rPr>
-                <w:rFonts w:ascii="FS Mencap" w:hAnsi="FS Mencap"/>
-              </w:rPr>
-              <w:t xml:space="preserve">, </w:t>
-            </w:r>
-            <w:r>
-              <w:rPr>
-                <w:rFonts w:ascii="FS Mencap" w:hAnsi="FS Mencap"/>
-              </w:rPr>
-              <w:t>Linda Ray &amp; Paul Smith, Bloomsbury, 2015.</w:t>
-            </w:r>
-            <w:r>
-              <w:rPr>
-                <w:rFonts w:ascii="FS Mencap" w:hAnsi="FS Mencap"/>
-              </w:rPr>
-              <w:t xml:space="preserve">  </w:t>
-            </w:r>
-          </w:p>
-          <w:p>
-            <w:pPr>
-              <w:pStyle w:val="NormalWeb"/>
-              <w:numPr>
-                <w:ilvl w:val="0"/>
-                <w:numId w:val="10"/>
-              </w:numPr>
-              <w:shd w:val="clear" w:color="auto" w:fill="E2EADB"/>
-              <w:rPr>
-                <w:rFonts w:ascii="FS Mencap" w:hAnsi="FS Mencap"/>
-              </w:rPr>
-            </w:pPr>
-            <w:r>
-              <w:rPr>
-                <w:rFonts w:ascii="FS Mencap" w:hAnsi="FS Mencap"/>
-              </w:rPr>
-              <w:t>Doing a Literature Review in Health and Social Care</w:t>
-            </w:r>
-            <w:r>
-              <w:rPr>
-                <w:rFonts w:ascii="FS Mencap" w:hAnsi="FS Mencap"/>
-              </w:rPr>
-              <w:t xml:space="preserve">, </w:t>
-            </w:r>
-            <w:r>
-              <w:rPr>
-                <w:rFonts w:ascii="FS Mencap" w:hAnsi="FS Mencap"/>
-              </w:rPr>
-              <w:t>Helen Aveyard, Open University Press, 2014.</w:t>
-            </w:r>
-          </w:p>
-          <w:p>
-            <w:pPr>
-              <w:pStyle w:val="NormalWeb"/>
-              <w:numPr>
-                <w:ilvl w:val="0"/>
-                <w:numId w:val="10"/>
-              </w:numPr>
-              <w:shd w:val="clear" w:color="auto" w:fill="E2EADB"/>
-              <w:rPr>
-                <w:rFonts w:ascii="FS Mencap" w:hAnsi="FS Mencap"/>
-              </w:rPr>
-            </w:pPr>
-            <w:r>
-              <w:rPr>
-                <w:rFonts w:ascii="FS Mencap" w:hAnsi="FS Mencap"/>
-              </w:rPr>
-              <w:t>Education and Training in Dementia Care</w:t>
-            </w:r>
-            <w:r>
-              <w:rPr>
-                <w:rFonts w:ascii="FS Mencap" w:hAnsi="FS Mencap"/>
-              </w:rPr>
-              <w:t xml:space="preserve">: </w:t>
-            </w:r>
-            <w:r>
-              <w:rPr>
-                <w:rFonts w:ascii="FS Mencap" w:hAnsi="FS Mencap"/>
-              </w:rPr>
-              <w:t>Carol Sellars et al., McGraw-Hill, 2016.</w:t>
-            </w:r>
-          </w:p>
-          <w:p>
-            <w:pPr>
-              <w:pStyle w:val="NormalWeb"/>
-              <w:numPr>
-                <w:ilvl w:val="0"/>
-                <w:numId w:val="10"/>
-              </w:numPr>
-              <w:shd w:val="clear" w:color="auto" w:fill="E2EADB"/>
-              <w:rPr>
-                <w:rFonts w:ascii="FS Mencap" w:hAnsi="FS Mencap"/>
-              </w:rPr>
-            </w:pPr>
-            <w:r>
-              <w:rPr>
-                <w:rFonts w:ascii="FS Mencap" w:hAnsi="FS Mencap"/>
-              </w:rPr>
-              <w:t>Person-Centred Practice in Nursing and Health Care</w:t>
-            </w:r>
-            <w:r>
-              <w:rPr>
-                <w:rFonts w:ascii="FS Mencap" w:hAnsi="FS Mencap"/>
-              </w:rPr>
-              <w:t xml:space="preserve">: </w:t>
-            </w:r>
-            <w:r>
-              <w:rPr>
-                <w:rFonts w:ascii="FS Mencap" w:hAnsi="FS Mencap"/>
-              </w:rPr>
-              <w:t>Brendan McCormack &amp; Tanya McCance, Wiley, 2017.</w:t>
-            </w:r>
-          </w:p>
-          <w:p>
-            <w:pPr>
-              <w:pStyle w:val="NormalWeb"/>
-              <w:numPr>
-                <w:ilvl w:val="0"/>
-                <w:numId w:val="10"/>
-              </w:numPr>
-              <w:shd w:val="clear" w:color="auto" w:fill="E2EADB"/>
-              <w:rPr>
-                <w:rFonts w:ascii="FS Mencap" w:hAnsi="FS Mencap"/>
-              </w:rPr>
-            </w:pPr>
-            <w:r>
-              <w:rPr>
-                <w:rFonts w:ascii="FS Mencap" w:hAnsi="FS Mencap"/>
-              </w:rPr>
-              <w:t>Enabling Real Engagement in Dementia: The VIPS Framework</w:t>
-            </w:r>
-          </w:p>
-          <w:p>
-            <w:pPr>
-              <w:pStyle w:val="NormalWeb"/>
-              <w:numPr>
-                <w:ilvl w:val="0"/>
-                <w:numId w:val="10"/>
-              </w:numPr>
-              <w:shd w:val="clear" w:color="auto" w:fill="E2EADB"/>
-              <w:rPr>
-                <w:rFonts w:ascii="FS Mencap" w:hAnsi="FS Mencap"/>
-              </w:rPr>
-            </w:pPr>
-            <w:r>
-              <w:rPr>
-                <w:rFonts w:ascii="FS Mencap" w:hAnsi="FS Mencap"/>
-              </w:rPr>
-              <w:t>Martin Nolan, Siobhan Davies &amp; Joe Brown, Joseph Rowntree Foundation, 2008.</w:t>
+              <w:t xml:space="preserve">Wensley, C., Botti, M., McKillop, A. and Merry, A.F. (2020). Maximising Comfort: How Do Patients Describe the Care That Matters? A Two-stage Qualitative Descriptive Study to Develop a Quality Improvement Framework For Comfort-related Care in Inpatient Settings. BMJ Open, [online] 10(5), p.E033336. </w:t>
+            </w:r>
+            <w:proofErr w:type="spellStart"/>
+            <w:r>
+              <w:rPr>
+                <w:rFonts w:ascii="FS Mencap" w:hAnsi="FS Mencap"/>
+              </w:rPr>
+              <w:t>doi:https</w:t>
+            </w:r>
+            <w:proofErr w:type="spellEnd"/>
+            <w:r>
+              <w:rPr>
+                <w:rFonts w:ascii="FS Mencap" w:hAnsi="FS Mencap"/>
+              </w:rPr>
+              <w:t>://doi.org/10.1136/bmjopen-2019-033336.</w:t>
             </w:r>
           </w:p>
         </w:tc>
@@ -2045,7 +1815,11 @@
               </w:rPr>
             </w:pPr>
             <w:r>
-              <w:t>Improved senior carers’ confidence, reduced resident agitation, and decreased antipsychotic prescribing. These outcomes would indicate that Train-the-Trainer programmes can effectively cascade dementia care skills, enhance resident wellbeing, and foster sustainable staff development in residential care settings.</w:t>
+              <w:rPr>
+                <w:sz w:val="22"/>
+                <w:szCs w:val="22"/>
+              </w:rPr>
+              <w:t>Improved Healthcare Assistants’ capacity to ensure patient comfort and deliver effective care. Findings would highlight organisational support and training as key enablers, promoting patient wellbeing, care quality, and sustainable professional development within residential care homes.</w:t>
             </w:r>
           </w:p>
         </w:tc>
@@ -2085,6 +1859,7 @@
                 <w:ilvl w:val="0"/>
                 <w:numId w:val="3"/>
               </w:numPr>
+              <w:spacing w:line="360" w:lineRule="auto"/>
               <w:rPr>
                 <w:rFonts w:ascii="FS Mencap" w:hAnsi="FS Mencap"/>
                 <w:sz w:val="24"/>
@@ -2097,7 +1872,7 @@
                 <w:sz w:val="24"/>
                 <w:szCs w:val="24"/>
               </w:rPr>
-              <w:t>Research participants should not be subjected to harm in any ways whatsoever.</w:t>
+              <w:t>All literature reviewed will originate from ethical, peer-reviewed, and credible sources.</w:t>
             </w:r>
           </w:p>
           <w:p>
@@ -2107,6 +1882,7 @@
                 <w:ilvl w:val="0"/>
                 <w:numId w:val="3"/>
               </w:numPr>
+              <w:spacing w:line="360" w:lineRule="auto"/>
               <w:rPr>
                 <w:rFonts w:ascii="FS Mencap" w:hAnsi="FS Mencap"/>
                 <w:sz w:val="24"/>
@@ -2119,7 +1895,7 @@
                 <w:sz w:val="24"/>
                 <w:szCs w:val="24"/>
               </w:rPr>
-              <w:t>Respect for the dignity of research participants should be prioritized.</w:t>
+              <w:t>Permission will be sought for the use of any proprietary data where required.</w:t>
             </w:r>
           </w:p>
           <w:p>
@@ -2129,6 +1905,7 @@
                 <w:ilvl w:val="0"/>
                 <w:numId w:val="3"/>
               </w:numPr>
+              <w:spacing w:line="360" w:lineRule="auto"/>
               <w:rPr>
                 <w:rFonts w:ascii="FS Mencap" w:hAnsi="FS Mencap"/>
                 <w:sz w:val="24"/>
@@ -2141,7 +1918,7 @@
                 <w:sz w:val="24"/>
                 <w:szCs w:val="24"/>
               </w:rPr>
-              <w:t>Full consent should be obtained from the participants prior to the study.</w:t>
+              <w:t>The privacy of subjects within all reviewed literature will be protected.</w:t>
             </w:r>
           </w:p>
           <w:p>
@@ -2151,6 +1928,7 @@
                 <w:ilvl w:val="0"/>
                 <w:numId w:val="3"/>
               </w:numPr>
+              <w:spacing w:line="360" w:lineRule="auto"/>
               <w:rPr>
                 <w:rFonts w:ascii="FS Mencap" w:hAnsi="FS Mencap"/>
                 <w:sz w:val="24"/>
@@ -2163,25 +1941,7 @@
                 <w:sz w:val="24"/>
                 <w:szCs w:val="24"/>
               </w:rPr>
-              <w:t xml:space="preserve">The protection of the privacy of research participants </w:t>
-            </w:r>
-            <w:proofErr w:type="gramStart"/>
-            <w:r>
-              <w:rPr>
-                <w:rFonts w:ascii="FS Mencap" w:hAnsi="FS Mencap"/>
-                <w:sz w:val="24"/>
-                <w:szCs w:val="24"/>
-              </w:rPr>
-              <w:t>has to</w:t>
-            </w:r>
-            <w:proofErr w:type="gramEnd"/>
-            <w:r>
-              <w:rPr>
-                <w:rFonts w:ascii="FS Mencap" w:hAnsi="FS Mencap"/>
-                <w:sz w:val="24"/>
-                <w:szCs w:val="24"/>
-              </w:rPr>
-              <w:t xml:space="preserve"> be ensured.</w:t>
+              <w:t>Anonymity of study participants from published research will be maintained in reporting.</w:t>
             </w:r>
           </w:p>
           <w:p>
@@ -2191,6 +1951,7 @@
                 <w:ilvl w:val="0"/>
                 <w:numId w:val="3"/>
               </w:numPr>
+              <w:spacing w:line="360" w:lineRule="auto"/>
               <w:rPr>
                 <w:rFonts w:ascii="FS Mencap" w:hAnsi="FS Mencap"/>
                 <w:sz w:val="24"/>
@@ -2203,7 +1964,7 @@
                 <w:sz w:val="24"/>
                 <w:szCs w:val="24"/>
               </w:rPr>
-              <w:t>Adequate level of confidentiality of the research data should be ensured.</w:t>
+              <w:t>All affiliations, funding sources, and potential conflicts of interest will be clearly declared.</w:t>
             </w:r>
           </w:p>
           <w:p>
@@ -2213,6 +1974,7 @@
                 <w:ilvl w:val="0"/>
                 <w:numId w:val="3"/>
               </w:numPr>
+              <w:spacing w:line="360" w:lineRule="auto"/>
               <w:rPr>
                 <w:rFonts w:ascii="FS Mencap" w:hAnsi="FS Mencap"/>
                 <w:sz w:val="24"/>
@@ -2225,25 +1987,7 @@
                 <w:sz w:val="24"/>
                 <w:szCs w:val="24"/>
               </w:rPr>
-              <w:t xml:space="preserve">Anonymity of individuals and organizations participating in the research </w:t>
-            </w:r>
-            <w:proofErr w:type="gramStart"/>
-            <w:r>
-              <w:rPr>
-                <w:rFonts w:ascii="FS Mencap" w:hAnsi="FS Mencap"/>
-                <w:sz w:val="24"/>
-                <w:szCs w:val="24"/>
-              </w:rPr>
-              <w:t>has to</w:t>
-            </w:r>
-            <w:proofErr w:type="gramEnd"/>
-            <w:r>
-              <w:rPr>
-                <w:rFonts w:ascii="FS Mencap" w:hAnsi="FS Mencap"/>
-                <w:sz w:val="24"/>
-                <w:szCs w:val="24"/>
-              </w:rPr>
-              <w:t xml:space="preserve"> be ensured.</w:t>
+              <w:t>Communication of research findings will be conducted with honesty and transparency.</w:t>
             </w:r>
           </w:p>
           <w:p>
@@ -2253,6 +1997,7 @@
                 <w:ilvl w:val="0"/>
                 <w:numId w:val="3"/>
               </w:numPr>
+              <w:spacing w:line="360" w:lineRule="auto"/>
               <w:rPr>
                 <w:rFonts w:ascii="FS Mencap" w:hAnsi="FS Mencap"/>
                 <w:sz w:val="24"/>
@@ -2265,102 +2010,8 @@
                 <w:sz w:val="24"/>
                 <w:szCs w:val="24"/>
               </w:rPr>
-              <w:t>Any deception or exaggeration about the aims and objectives of the research must be avoided.</w:t>
-            </w:r>
-          </w:p>
-          <w:p>
-            <w:pPr>
-              <w:pStyle w:val="BodyText"/>
-              <w:numPr>
-                <w:ilvl w:val="0"/>
-                <w:numId w:val="3"/>
-              </w:numPr>
-              <w:rPr>
-                <w:rFonts w:ascii="FS Mencap" w:hAnsi="FS Mencap"/>
-                <w:sz w:val="24"/>
-                <w:szCs w:val="24"/>
-              </w:rPr>
-            </w:pPr>
-            <w:r>
-              <w:rPr>
-                <w:rFonts w:ascii="FS Mencap" w:hAnsi="FS Mencap"/>
-                <w:sz w:val="24"/>
-                <w:szCs w:val="24"/>
-              </w:rPr>
-              <w:t xml:space="preserve">Affiliations in any forms, sources of funding, as well as any possible conflicts of interests </w:t>
-            </w:r>
-            <w:proofErr w:type="gramStart"/>
-            <w:r>
-              <w:rPr>
-                <w:rFonts w:ascii="FS Mencap" w:hAnsi="FS Mencap"/>
-                <w:sz w:val="24"/>
-                <w:szCs w:val="24"/>
-              </w:rPr>
-              <w:t>have to</w:t>
-            </w:r>
-            <w:proofErr w:type="gramEnd"/>
-            <w:r>
-              <w:rPr>
-                <w:rFonts w:ascii="FS Mencap" w:hAnsi="FS Mencap"/>
-                <w:sz w:val="24"/>
-                <w:szCs w:val="24"/>
-              </w:rPr>
-              <w:t xml:space="preserve"> be declared.</w:t>
-            </w:r>
-          </w:p>
-          <w:p>
-            <w:pPr>
-              <w:pStyle w:val="BodyText"/>
-              <w:numPr>
-                <w:ilvl w:val="0"/>
-                <w:numId w:val="3"/>
-              </w:numPr>
-              <w:rPr>
-                <w:rFonts w:ascii="FS Mencap" w:hAnsi="FS Mencap"/>
-                <w:sz w:val="24"/>
-                <w:szCs w:val="24"/>
-              </w:rPr>
-            </w:pPr>
-            <w:r>
-              <w:rPr>
-                <w:rFonts w:ascii="FS Mencap" w:hAnsi="FS Mencap"/>
-                <w:sz w:val="24"/>
-                <w:szCs w:val="24"/>
-              </w:rPr>
-              <w:t>Any type of communication in relation to the research should be done with honesty and transparency.</w:t>
-            </w:r>
-          </w:p>
-          <w:p>
-            <w:pPr>
-              <w:pStyle w:val="BodyText"/>
-              <w:numPr>
-                <w:ilvl w:val="0"/>
-                <w:numId w:val="3"/>
-              </w:numPr>
-              <w:rPr>
-                <w:rFonts w:ascii="FS Mencap" w:hAnsi="FS Mencap"/>
-                <w:sz w:val="24"/>
-                <w:szCs w:val="24"/>
-              </w:rPr>
-            </w:pPr>
-            <w:r>
-              <w:rPr>
-                <w:rFonts w:ascii="FS Mencap" w:hAnsi="FS Mencap"/>
-                <w:sz w:val="24"/>
-                <w:szCs w:val="24"/>
-              </w:rPr>
-              <w:t>Any type of misleading information, as well as representation of primary data findings in a biased way must be avoided.</w:t>
-            </w:r>
-          </w:p>
-          <w:p>
-            <w:pPr>
-              <w:pStyle w:val="BodyText"/>
-              <w:rPr>
-                <w:rFonts w:ascii="FS Mencap" w:hAnsi="FS Mencap"/>
-                <w:sz w:val="24"/>
-                <w:szCs w:val="24"/>
-              </w:rPr>
-            </w:pPr>
+              <w:t>Misleading presentation of reviewed data or biased interpretation of findings will be avoided.</w:t>
+            </w:r>
           </w:p>
         </w:tc>
       </w:tr>

</xml_diff>